<commit_message>
Updated Word doc answers, attempted code
</commit_message>
<xml_diff>
--- a/Jordan Smellie - Midterm Questions.docx
+++ b/Jordan Smellie - Midterm Questions.docx
@@ -2017,6 +2017,29 @@
           <w:numId w:val="1"/>
         </w:numPr>
       </w:pPr>
+      <w:r>
+        <w:rPr>
+          <w:i/>
+          <w:color w:val="FF0000"/>
+        </w:rPr>
+        <w:t xml:space="preserve">Change Tracking updates values in the original entity when the </w:t>
+      </w:r>
+      <w:proofErr w:type="spellStart"/>
+      <w:r>
+        <w:rPr>
+          <w:i/>
+          <w:color w:val="FF0000"/>
+        </w:rPr>
+        <w:t>SaveChanges</w:t>
+      </w:r>
+      <w:proofErr w:type="spellEnd"/>
+      <w:r>
+        <w:rPr>
+          <w:i/>
+          <w:color w:val="FF0000"/>
+        </w:rPr>
+        <w:t xml:space="preserve"> operation executes, ensuring the entity is up to date.</w:t>
+      </w:r>
     </w:p>
     <w:p>
       <w:pPr>
@@ -2038,6 +2061,13 @@
           <w:numId w:val="1"/>
         </w:numPr>
       </w:pPr>
+      <w:r>
+        <w:rPr>
+          <w:i/>
+          <w:color w:val="FF0000"/>
+        </w:rPr>
+        <w:t>Assigning an ‘Id’ property to an object allows the class and the entity structure to keep track of every instance and object individually. This is obviously useful in a database that may contain thousands of objects built from the same class.</w:t>
+      </w:r>
     </w:p>
     <w:p>
       <w:pPr>
@@ -2058,17 +2088,16 @@
           <w:ilvl w:val="1"/>
           <w:numId w:val="1"/>
         </w:numPr>
-        <w:rPr>
-          <w:color w:val="FF0000"/>
-        </w:rPr>
       </w:pPr>
       <w:r>
         <w:rPr>
           <w:i/>
           <w:color w:val="FF0000"/>
         </w:rPr>
-        <w:t>HUH?</w:t>
-      </w:r>
+        <w:t>What does this mean? I can’t understand what I’m being asked to do, or what form my answer is to take.</w:t>
+      </w:r>
+      <w:bookmarkStart w:id="0" w:name="_GoBack"/>
+      <w:bookmarkEnd w:id="0"/>
     </w:p>
     <w:p>
       <w:pPr>
@@ -2409,6 +2438,7 @@
           <w:sz w:val="20"/>
           <w:szCs w:val="20"/>
         </w:rPr>
+        <w:lastRenderedPageBreak/>
         <w:t>public</w:t>
       </w:r>
       <w:proofErr w:type="gramEnd"/>
@@ -2781,7 +2811,6 @@
           <w:sz w:val="20"/>
           <w:szCs w:val="20"/>
         </w:rPr>
-        <w:lastRenderedPageBreak/>
         <w:t>         </w:t>
       </w:r>
       <w:proofErr w:type="gramStart"/>
@@ -5798,14 +5827,13 @@
         </w:rPr>
         <w:t>Name, Value</w:t>
       </w:r>
-      <w:bookmarkStart w:id="0" w:name="_GoBack"/>
-      <w:bookmarkEnd w:id="0"/>
     </w:p>
     <w:p>
       <w:pPr>
         <w:pStyle w:val="Heading1"/>
       </w:pPr>
       <w:r>
+        <w:lastRenderedPageBreak/>
         <w:t>Programming Exercises</w:t>
       </w:r>
     </w:p>
@@ -5816,7 +5844,6 @@
     </w:p>
     <w:p>
       <w:r>
-        <w:lastRenderedPageBreak/>
         <w:t xml:space="preserve">We’ll walk you through the </w:t>
       </w:r>
       <w:proofErr w:type="spellStart"/>
@@ -7456,7 +7483,7 @@
   <a:extraClrSchemeLst/>
   <a:extLst>
     <a:ext uri="{05A4C25C-085E-4340-85A3-A5531E510DB2}">
-      <thm15:themeFamily xmlns:thm15="http://schemas.microsoft.com/office/thememl/2012/main" xmlns="" name="Office Theme" id="{62F939B6-93AF-4DB8-9C6B-D6C7DFDC589F}" vid="{4A3C46E8-61CC-4603-A589-7422A47A8E4A}"/>
+      <thm15:themeFamily xmlns="" xmlns:thm15="http://schemas.microsoft.com/office/thememl/2012/main" name="Office Theme" id="{62F939B6-93AF-4DB8-9C6B-D6C7DFDC589F}" vid="{4A3C46E8-61CC-4603-A589-7422A47A8E4A}"/>
     </a:ext>
   </a:extLst>
 </a:theme>

</xml_diff>